<commit_message>
further work on graplling hook and refactor
</commit_message>
<xml_diff>
--- a/Other/Hvordan laste ned git prosjekt.docx
+++ b/Other/Hvordan laste ned git prosjekt.docx
@@ -673,6 +673,9 @@
         </w:drawing>
       </w:r>
     </w:p>
+    <w:p/>
+    <w:p/>
+    <w:p/>
     <w:p>
       <w:r>
         <w:rPr>
@@ -739,6 +742,9 @@
         </mc:AlternateContent>
       </w:r>
       <w:r>
+        <w:rPr>
+          <w:noProof/>
+        </w:rPr>
         <w:drawing>
           <wp:inline distT="0" distB="0" distL="0" distR="0" wp14:anchorId="540BC8C0" wp14:editId="34E346EF">
             <wp:extent cx="5731510" cy="3989705"/>
@@ -774,6 +780,11 @@
             </a:graphic>
           </wp:inline>
         </w:drawing>
+      </w:r>
+    </w:p>
+    <w:p>
+      <w:r>
+        <w:t>Trykk Generate Visual studio Project files</w:t>
       </w:r>
     </w:p>
     <w:p>
@@ -1000,7 +1011,16 @@
       </w:r>
     </w:p>
     <w:p/>
-    <w:p/>
+    <w:p>
+      <w:r>
+        <w:t>Dobbelt trykk på NavnPåProsjektet.Uproject, popuppen over burde komme opp, trykk “yes”.</w:t>
+      </w:r>
+    </w:p>
+    <w:p>
+      <w:r>
+        <w:t>Derreter burde pcen jobbe litt, og prosjektet vil åpne seg</w:t>
+      </w:r>
+    </w:p>
     <w:sectPr>
       <w:pgSz w:w="11906" w:h="16838"/>
       <w:pgMar w:top="1440" w:right="1440" w:bottom="1440" w:left="1440" w:header="708" w:footer="708" w:gutter="0"/>
@@ -1565,7 +1585,7 @@
     </inkml:brush>
   </inkml:definitions>
   <inkml:trace contextRef="#ctx0" brushRef="#br0">33 312 24575,'0'3'0</inkml:trace>
-  <inkml:trace contextRef="#ctx0" brushRef="#br0" timeOffset="355.48">1 923 24575,'3'0'0,"0"-3"0,1-4 0,1-3 0,1-3 0,-1-2 0,1-1 0,0-1 0,-1 3-8191</inkml:trace>
+  <inkml:trace contextRef="#ctx0" brushRef="#br0" timeOffset="355.47">1 923 24575,'3'0'0,"0"-3"0,1-4 0,1-3 0,1-3 0,-1-2 0,1-1 0,0-1 0,-1 3-8191</inkml:trace>
   <inkml:trace contextRef="#ctx0" brushRef="#br0" timeOffset="726.91">263 1 24575,'2'2'0,"-1"1"0,1-1 0,0 1 0,0-1 0,0 0 0,0 0 0,0 0 0,0 0 0,0 0 0,0 0 0,1-1 0,2 3 0,8 5 0,26 30 0,-2 1 0,57 81 0,-78-98 0,-2 1 0,-1 0 0,-1 1 0,-1 0 0,-1 1 0,-1 1 0,8 39 0,-7 20 0,-3 0 0,-6 119 0,-3-92 0,1-91 0,-1 0 0,-1-1 0,-1 1 0,-2-1 0,1 0 0,-2-1 0,-1 1 0,-1-1 0,-13 23 0,8-19 0,0-1 0,-2-1 0,0 0 0,-2-1 0,0-1 0,-1-1 0,-23 18 0,35-31-151,-1-1-1,0 0 0,0 0 0,0 0 1,-1-1-1,1-1 0,-1 0 1,-15 4-1,10-5-6674</inkml:trace>
 </inkml:ink>
 </file>
@@ -1893,7 +1913,7 @@
   </inkml:definitions>
   <inkml:trace contextRef="#ctx0" brushRef="#br0">0 1046 24575,'2'0'0,"1"-1"0,-1 1 0,0-1 0,-1 0 0,1 0 0,0 0 0,0 0 0,0 0 0,0-1 0,-1 1 0,1 0 0,-1-1 0,1 0 0,-1 1 0,1-1 0,-1 0 0,0 1 0,2-4 0,21-40 0,-20 35 0,19-40 0,23-81 0,2-5 0,29-79 0,-44 117 0,-12 31 0,16-44 0,-37 110 0,1 0 0,-1-1 0,1 1 0,-1 0 0,1 0 0,-1-1 0,1 1 0,0 0 0,-1 0 0,1 0 0,0 0 0,0-1 0,0 1 0,0 1 0,0-1 0,0 0 0,0 0 0,0 0 0,0 0 0,0 1 0,1-1 0,1 0 0,-2 1 0,0 1 0,0-1 0,0 0 0,0 1 0,0 0 0,-1-1 0,1 1 0,0 0 0,0-1 0,0 1 0,-1 0 0,1 0 0,0 0 0,-1-1 0,1 1 0,-1 0 0,1 0 0,-1 0 0,0 0 0,1 0 0,-1 2 0,4 7 0,-1 1 0,-1 0 0,0-1 0,1 16 0,-5 155 0,4 54 0,9-180 0,-11-54 0,0 1 0,1 0 0,-1-1 0,0 1 0,1-1 0,-1 1 0,1 0 0,0-1 0,-1 0 0,1 1 0,0-1 0,0 1 0,0-1 0,0 0 0,0 0 0,0 1 0,1-1 0,-1 0 0,0 0 0,1 0 0,-1 0 0,0-1 0,1 1 0,-1 0 0,1-1 0,-1 1 0,1 0 0,-1-1 0,1 0 0,2 1 0,-2-2 0,0 0 0,0-1 0,0 1 0,0 0 0,0-1 0,0 1 0,0-1 0,-1 0 0,1 0 0,0 1 0,-1-1 0,1 0 0,-1-1 0,0 1 0,0 0 0,2-3 0,17-43 0,-16 37 0,2-5 0,179-412 0,-155 366 0,-17 35 0,0 0 0,24-35 0,-36 61 0,-1 1 0,1-1 0,-1 0 0,0 1 0,1-1 0,-1 0 0,1 1 0,0-1 0,-1 1 0,1-1 0,-1 0 0,1 1 0,0 0 0,0-1 0,-1 1 0,1-1 0,0 1 0,0 0 0,-1 0 0,1-1 0,0 1 0,0 0 0,0 0 0,-1 0 0,1 0 0,0 0 0,0 0 0,0 0 0,-1 0 0,1 0 0,0 0 0,0 0 0,1 1 0,0 1 0,0-1 0,0 1 0,0 0 0,0 0 0,0-1 0,-1 1 0,1 1 0,-1-1 0,1 0 0,-1 0 0,1 3 0,25 69 0,-26-71 0,22 93 0,-3 2 0,9 139 0,-25-182 0,2-1 0,3 1 0,3-2 0,31 92 0,-31-124-1365</inkml:trace>
   <inkml:trace contextRef="#ctx0" brushRef="#br0" timeOffset="710.04">1468 651 24575,'-3'-2'0,"0"0"0,0 0 0,0 0 0,0 1 0,-1-1 0,1 1 0,0 0 0,0 0 0,-1 0 0,1 0 0,-1 0 0,1 1 0,-5-1 0,-53 1 0,39 1 0,-31-3 0,38 1 0,0-1 0,1 2 0,-1 0 0,1 1 0,-1 0 0,1 1 0,-1 1 0,1 0 0,-16 6 0,25-6 0,1 0 0,0 0 0,0 0 0,1 1 0,-1-1 0,1 1 0,-1 0 0,1 0 0,0 0 0,1 1 0,-1-1 0,1 0 0,0 1 0,0 0 0,0 0 0,1-1 0,-1 1 0,1 0 0,0 0 0,1 0 0,-1 0 0,1 1 0,0-1 0,2 9 0,-2-6 0,1-1 0,0 1 0,0-1 0,1 1 0,0-1 0,1 0 0,-1 0 0,1 0 0,1 0 0,-1 0 0,1-1 0,0 0 0,1 0 0,-1 0 0,1 0 0,7 6 0,-3-6 0,0 0 0,0-1 0,1 0 0,-1-1 0,1 0 0,0 0 0,1-1 0,-1 0 0,1-1 0,17 2 0,2-2 0,0-1 0,47-6 0,-72 5 0,0-1 0,0 0 0,0-1 0,0 1 0,0-1 0,-1 0 0,1 0 0,-1 0 0,1-1 0,-1 0 0,0 0 0,0 0 0,0 0 0,0 0 0,-1-1 0,5-5 0,-7 8 0,-1 1 0,1 0 0,0-1 0,-1 1 0,1 0 0,0-1 0,-1 1 0,1 0 0,0 0 0,-1 0 0,1 0 0,0 0 0,0 0 0,-1 0 0,1 0 0,0 0 0,-1 0 0,1 0 0,0 0 0,-1 0 0,1 0 0,0 1 0,-1-1 0,1 0 0,0 0 0,-1 1 0,1-1 0,0 1 0,-1-1 0,1 0 0,-1 1 0,1-1 0,-1 1 0,1-1 0,-1 1 0,1 0 0,-1-1 0,0 1 0,1-1 0,-1 1 0,0 0 0,0-1 0,1 1 0,-1 0 0,0-1 0,0 2 0,20 46 0,-14-30 0,7 13 0,8 19 0,-19-47 0,-1-1 0,1 0 0,-1 1 0,1-1 0,0 0 0,-1 0 0,1 0 0,0 0 0,1 0 0,-1 0 0,0-1 0,0 1 0,1-1 0,-1 1 0,3 0 0,-3-2 12,0 0-1,-1 0 0,1 0 0,0 0 1,-1-1-1,1 1 0,0 0 0,-1-1 1,1 1-1,-1-1 0,1 0 0,-1 0 1,1 1-1,-1-1 0,1 0 1,-1 0-1,0 0 0,0 0 0,1-1 1,-1 1-1,0 0 0,0 0 0,0-1 1,0 1-1,0-1 0,-1 1 1,1-1-1,1-1 0,22-54-864,-20 46 14,2-4-5987</inkml:trace>
-  <inkml:trace contextRef="#ctx0" brushRef="#br0" timeOffset="1050.1">2146 206 24575,'2'91'0,"-4"99"0,-5-144 0,-2-1 0,-24 71 0,21-75 0,6-21 0,-11 41 0,-3-1 0,-44 94 0,64-154-35,0 0 0,0 1 0,0-1 0,0 0 0,0 0 0,0 1 0,0-1 0,-1 0 0,1 0 0,0 1 0,0-1 0,0 0 0,0 0 0,-1 0 0,1 1 0,0-1 0,0 0 0,-1 0 0,1 0 0,0 1 0,0-1 0,0 0 0,-1 0 0,1 0 0,0 0 0,-1 0 0,1 0 0,0 0 0,0 0 0,-1 0 0,1 0 0,0 0 0,-1 0 0,1 0 0,0 0 0,0 0 0,-1 0 0,1 0 0</inkml:trace>
+  <inkml:trace contextRef="#ctx0" brushRef="#br0" timeOffset="1050.09">2146 206 24575,'2'91'0,"-4"99"0,-5-144 0,-2-1 0,-24 71 0,21-75 0,6-21 0,-11 41 0,-3-1 0,-44 94 0,64-154-35,0 0 0,0 1 0,0-1 0,0 0 0,0 0 0,0 1 0,0-1 0,-1 0 0,1 0 0,0 1 0,0-1 0,0 0 0,0 0 0,-1 0 0,1 1 0,0-1 0,0 0 0,-1 0 0,1 0 0,0 1 0,0-1 0,0 0 0,-1 0 0,1 0 0,0 0 0,-1 0 0,1 0 0,0 0 0,0 0 0,-1 0 0,1 0 0,0 0 0,-1 0 0,1 0 0,0 0 0,0 0 0,-1 0 0,1 0 0</inkml:trace>
   <inkml:trace contextRef="#ctx0" brushRef="#br0" timeOffset="1390.12">1913 684 24575,'9'1'0,"0"0"0,0 1 0,0 0 0,0 1 0,12 4 0,28 7 0,23-3 0,0-4 0,0-3 0,109-7 0,-153-1-195,-1 0 0,0-2 0,0-1 0,0-2 0,0 0 0,25-14 0,-39 16-6631</inkml:trace>
   <inkml:trace contextRef="#ctx0" brushRef="#br0" timeOffset="1883.6">2871 188 24575,'2'142'0,"-5"148"0,-31-47 0,26-190 0,5-43 0,0 0 0,2 1 0,-1-1 0,1 0 0,0 1 0,1-1 0,1 1 0,-1-1 0,2 0 0,2 15 0,-3-24 0,-1 1 0,1-1 0,-1 0 0,1 0 0,-1 0 0,1 0 0,0 1 0,0-1 0,-1 0 0,1 0 0,0 0 0,0-1 0,0 1 0,0 0 0,0 0 0,0 0 0,0-1 0,1 1 0,-1-1 0,0 1 0,0-1 0,0 1 0,1-1 0,-1 1 0,0-1 0,2 0 0,0 0 0,0 0 0,0-1 0,0 1 0,0-1 0,0 0 0,0 0 0,0 0 0,0 0 0,-1 0 0,1-1 0,2-1 0,8-6 0,-1 0 0,0-1 0,15-15 0,-26 23 0,40-43 0,50-73 0,-62 77 0,1 2 0,3 1 0,38-36 0,-61 66 0,1 0 0,0 0 0,0 1 0,1 0 0,-1 1 0,1 1 0,1 0 0,-1 0 0,1 1 0,21-4 0,-32 8 0,0 0 0,0 0 0,0 1 0,0-1 0,0 0 0,0 1 0,0-1 0,0 1 0,-1-1 0,1 1 0,0 0 0,0 0 0,-1 0 0,1 0 0,0 0 0,-1 0 0,1 0 0,-1 1 0,1-1 0,-1 1 0,0-1 0,0 1 0,1-1 0,-1 1 0,0 0 0,-1-1 0,1 1 0,0 0 0,0 0 0,-1 0 0,1 0 0,-1 0 0,1 0 0,-1 0 0,0 3 0,2 11 0,0 0 0,-1-1 0,-2 23 0,0-25 0,0 228 0,1-241-20,0 0-1,0 0 1,0 0 0,0 0-1,0 0 1,1 0 0,-1 0-1,0 0 1,0 0-1,0 0 1,0 0 0,0 0-1,0 0 1,0 0 0,0 0-1,1 0 1,-1 0-1,0 0 1,0 0 0,0 0-1,0 0 1,0 0 0,0 0-1,0 0 1,0 0-1,0 0 1,1 0 0,-1 0-1,0 0 1,0 0 0,0 0-1,0 0 1,0 0-1,0 0 1,0 0 0,0 0-1,0 1 1,0-1-1,0 0 1,0 0 0,0 0-1,0 0 1,0 0 0,0 0-1,0 0 1,0 0-1,0 1 1,0-1 0,1 0-1,-1 0 1,-1 0 0,1 0-1,0 0 1,0 0-1,0 0 1,0 0 0,0 0-1,0 1 1,0-1 0,0 0-1,0 0 1,0 0-1,0 0 1,0 0 0,0 0-1,0 0 1</inkml:trace>
   <inkml:trace contextRef="#ctx0" brushRef="#br0" timeOffset="2223.04">3662 1097 24575,'16'64'0,"-15"-49"0,2 36 0,-3-49 0,0 1 0,0 0 0,0 0 0,0-1 0,-1 1 0,1 0 0,-1-1 0,1 1 0,-1 0 0,0-1 0,0 1 0,-1-1 0,-1 3 0,2-6-28,0-1 1,0 1-1,0-1 0,-1 0 0,2 0 0,-1 1 0,0-1 1,0 0-1,1 0 0,-1 0 0,1 0 0,-1 0 1,1-3-1,-1 2-948,-4-11-5850</inkml:trace>

</xml_diff>